<commit_message>
Doc : Update Documentation
</commit_message>
<xml_diff>
--- a/Documentation/TPI Maikol Correia Da Silva.docx
+++ b/Documentation/TPI Maikol Correia Da Silva.docx
@@ -569,7 +569,7 @@
                                 <w:i/>
                                 <w:noProof/>
                               </w:rPr>
-                              <w:t>01.05.2024</w:t>
+                              <w:t>02.05.2024</w:t>
                             </w:r>
                             <w:r>
                               <w:rPr>
@@ -643,7 +643,7 @@
                           <w:i/>
                           <w:noProof/>
                         </w:rPr>
-                        <w:t>01.05.2024</w:t>
+                        <w:t>02.05.2024</w:t>
                       </w:r>
                       <w:r>
                         <w:rPr>
@@ -1910,7 +1910,7 @@
             <w:noProof/>
             <w:webHidden/>
           </w:rPr>
-          <w:t>7</w:t>
+          <w:t>6</w:t>
         </w:r>
         <w:r>
           <w:rPr>
@@ -2870,7 +2870,7 @@
             <w:noProof/>
             <w:webHidden/>
           </w:rPr>
-          <w:t>8</w:t>
+          <w:t>9</w:t>
         </w:r>
         <w:r>
           <w:rPr>
@@ -2960,7 +2960,7 @@
             <w:noProof/>
             <w:webHidden/>
           </w:rPr>
-          <w:t>8</w:t>
+          <w:t>9</w:t>
         </w:r>
         <w:r>
           <w:rPr>
@@ -3050,7 +3050,7 @@
             <w:noProof/>
             <w:webHidden/>
           </w:rPr>
-          <w:t>8</w:t>
+          <w:t>9</w:t>
         </w:r>
         <w:r>
           <w:rPr>
@@ -3140,7 +3140,7 @@
             <w:noProof/>
             <w:webHidden/>
           </w:rPr>
-          <w:t>8</w:t>
+          <w:t>9</w:t>
         </w:r>
         <w:r>
           <w:rPr>
@@ -3230,7 +3230,7 @@
             <w:noProof/>
             <w:webHidden/>
           </w:rPr>
-          <w:t>8</w:t>
+          <w:t>9</w:t>
         </w:r>
         <w:r>
           <w:rPr>
@@ -3320,7 +3320,7 @@
             <w:noProof/>
             <w:webHidden/>
           </w:rPr>
-          <w:t>8</w:t>
+          <w:t>9</w:t>
         </w:r>
         <w:r>
           <w:rPr>
@@ -3410,7 +3410,7 @@
             <w:noProof/>
             <w:webHidden/>
           </w:rPr>
-          <w:t>8</w:t>
+          <w:t>9</w:t>
         </w:r>
         <w:r>
           <w:rPr>
@@ -4141,15 +4141,7 @@
         <w:t>Responsable de projet</w:t>
       </w:r>
       <w:r>
-        <w:t xml:space="preserve"> : </w:t>
-      </w:r>
-      <w:proofErr w:type="spellStart"/>
-      <w:r>
-        <w:t>Benzonana</w:t>
-      </w:r>
-      <w:proofErr w:type="spellEnd"/>
-      <w:r>
-        <w:t>, Pascal,</w:t>
+        <w:t> : Benzonana, Pascal,</w:t>
       </w:r>
       <w:r>
         <w:t xml:space="preserve"> </w:t>
@@ -4177,7 +4169,6 @@
         </w:rPr>
         <w:t xml:space="preserve">Expert </w:t>
       </w:r>
-      <w:proofErr w:type="gramStart"/>
       <w:r>
         <w:rPr>
           <w:lang w:val="en-GB"/>
@@ -4196,7 +4187,6 @@
         </w:rPr>
         <w:t>:</w:t>
       </w:r>
-      <w:proofErr w:type="gramEnd"/>
       <w:r>
         <w:rPr>
           <w:lang w:val="en-GB"/>
@@ -4243,47 +4233,7 @@
           <w:u w:val="none"/>
           <w:lang w:val="en-GB"/>
         </w:rPr>
-        <w:t xml:space="preserve">Expert </w:t>
-      </w:r>
-      <w:proofErr w:type="gramStart"/>
-      <w:r>
-        <w:rPr>
-          <w:rStyle w:val="Lienhypertexte"/>
-          <w:color w:val="auto"/>
-          <w:u w:val="none"/>
-          <w:lang w:val="en-GB"/>
-        </w:rPr>
-        <w:t>2 :</w:t>
-      </w:r>
-      <w:proofErr w:type="gramEnd"/>
-      <w:r>
-        <w:rPr>
-          <w:rStyle w:val="Lienhypertexte"/>
-          <w:color w:val="auto"/>
-          <w:u w:val="none"/>
-          <w:lang w:val="en-GB"/>
-        </w:rPr>
-        <w:t xml:space="preserve"> </w:t>
-      </w:r>
-      <w:proofErr w:type="spellStart"/>
-      <w:r>
-        <w:rPr>
-          <w:rStyle w:val="Lienhypertexte"/>
-          <w:color w:val="auto"/>
-          <w:u w:val="none"/>
-          <w:lang w:val="en-GB"/>
-        </w:rPr>
-        <w:t>Melly</w:t>
-      </w:r>
-      <w:proofErr w:type="spellEnd"/>
-      <w:r>
-        <w:rPr>
-          <w:rStyle w:val="Lienhypertexte"/>
-          <w:color w:val="auto"/>
-          <w:u w:val="none"/>
-          <w:lang w:val="en-GB"/>
-        </w:rPr>
-        <w:t>, Jonathan</w:t>
+        <w:t>Expert 2 : Melly, Jonathan</w:t>
       </w:r>
       <w:r>
         <w:rPr>
@@ -4705,15 +4655,7 @@
         <w:t xml:space="preserve"> avec des longueurs différentes afin que le sprint se termine lorsque je </w:t>
       </w:r>
       <w:r>
-        <w:t xml:space="preserve">vois mon chef de projet, ainsi nous pouvons faire un sprint </w:t>
-      </w:r>
-      <w:proofErr w:type="spellStart"/>
-      <w:r>
-        <w:t>review</w:t>
-      </w:r>
-      <w:proofErr w:type="spellEnd"/>
-      <w:r>
-        <w:t xml:space="preserve"> qui me permettra de passer au sprint suivant.</w:t>
+        <w:t>vois mon chef de projet, ainsi nous pouvons faire un sprint review qui me permettra de passer au sprint suivant.</w:t>
       </w:r>
     </w:p>
     <w:p>
@@ -4773,27 +4715,14 @@
       <w:r>
         <w:t xml:space="preserve">Figure </w:t>
       </w:r>
-      <w:r>
-        <w:fldChar w:fldCharType="begin"/>
-      </w:r>
-      <w:r>
-        <w:instrText xml:space="preserve"> SEQ Figure \* ARABIC </w:instrText>
-      </w:r>
-      <w:r>
-        <w:fldChar w:fldCharType="separate"/>
-      </w:r>
-      <w:r>
-        <w:rPr>
-          <w:noProof/>
-        </w:rPr>
-        <w:t>1</w:t>
-      </w:r>
-      <w:r>
-        <w:rPr>
-          <w:noProof/>
-        </w:rPr>
-        <w:fldChar w:fldCharType="end"/>
-      </w:r>
+      <w:fldSimple w:instr=" SEQ Figure \* ARABIC ">
+        <w:r>
+          <w:rPr>
+            <w:noProof/>
+          </w:rPr>
+          <w:t>1</w:t>
+        </w:r>
+      </w:fldSimple>
       <w:r>
         <w:t xml:space="preserve"> : Planification</w:t>
       </w:r>
@@ -4844,6 +4773,49 @@
     </w:p>
     <w:p>
       <w:pPr>
+        <w:rPr>
+          <w:color w:val="2F5496" w:themeColor="accent1" w:themeShade="BF"/>
+        </w:rPr>
+      </w:pPr>
+      <w:r>
+        <w:rPr>
+          <w:color w:val="2F5496" w:themeColor="accent1" w:themeShade="BF"/>
+        </w:rPr>
+        <w:t xml:space="preserve">Je sépare l’entité annonce de l’entité véhicule car elle permet </w:t>
+      </w:r>
+      <w:r>
+        <w:rPr>
+          <w:color w:val="2F5496" w:themeColor="accent1" w:themeShade="BF"/>
+        </w:rPr>
+        <w:t>une meilleure lisibilité</w:t>
+      </w:r>
+      <w:r>
+        <w:rPr>
+          <w:color w:val="2F5496" w:themeColor="accent1" w:themeShade="BF"/>
+        </w:rPr>
+        <w:t xml:space="preserve"> de la base de données ainsi </w:t>
+      </w:r>
+      <w:r>
+        <w:rPr>
+          <w:color w:val="2F5496" w:themeColor="accent1" w:themeShade="BF"/>
+        </w:rPr>
+        <w:t>qu’une meilleure flexibilité</w:t>
+      </w:r>
+      <w:r>
+        <w:rPr>
+          <w:color w:val="2F5496" w:themeColor="accent1" w:themeShade="BF"/>
+        </w:rPr>
+        <w:t xml:space="preserve"> pour l’évolution de l’application</w:t>
+      </w:r>
+      <w:r>
+        <w:rPr>
+          <w:color w:val="2F5496" w:themeColor="accent1" w:themeShade="BF"/>
+        </w:rPr>
+        <w:t>.</w:t>
+      </w:r>
+    </w:p>
+    <w:p>
+      <w:pPr>
         <w:pStyle w:val="Titre3"/>
       </w:pPr>
       <w:bookmarkStart w:id="10" w:name="_Toc165470765"/>
@@ -4957,237 +4929,103 @@
         <w:rPr>
           <w:color w:val="FF0000"/>
         </w:rPr>
-        <w:t>Pour certain</w:t>
+        <w:t>À</w:t>
       </w:r>
       <w:r>
         <w:rPr>
           <w:color w:val="FF0000"/>
         </w:rPr>
-        <w:t>s</w:t>
+        <w:t xml:space="preserve"> la fin de chaque sprint</w:t>
       </w:r>
       <w:r>
         <w:rPr>
           <w:color w:val="FF0000"/>
         </w:rPr>
+        <w:fldChar w:fldCharType="begin"/>
+      </w:r>
+      <w:r>
+        <w:rPr>
+          <w:color w:val="FF0000"/>
+        </w:rPr>
+        <w:instrText xml:space="preserve"> XE "</w:instrText>
+      </w:r>
+      <w:r>
+        <w:rPr>
+          <w:color w:val="FF0000"/>
+        </w:rPr>
+        <w:instrText>S</w:instrText>
+      </w:r>
+      <w:r>
+        <w:rPr>
+          <w:color w:val="FF0000"/>
+        </w:rPr>
+        <w:instrText xml:space="preserve">print:En méthodologie agile, un sprint est une période de temps définie,  pendant laquelle une équipe se concentre sur la réalisation d'un ensemble spécifique de tâches, aboutissant à un livrable potentiellement fonctionnel." </w:instrText>
+      </w:r>
+      <w:r>
+        <w:rPr>
+          <w:color w:val="FF0000"/>
+        </w:rPr>
+        <w:fldChar w:fldCharType="end"/>
+      </w:r>
+      <w:r>
+        <w:rPr>
+          <w:color w:val="FF0000"/>
+        </w:rPr>
+        <w:t xml:space="preserve">, un test de non-régression sera effectué afin </w:t>
+      </w:r>
+      <w:r>
+        <w:rPr>
+          <w:color w:val="FF0000"/>
+        </w:rPr>
+        <w:t xml:space="preserve">de vérifier que </w:t>
+      </w:r>
+      <w:r>
+        <w:rPr>
+          <w:color w:val="FF0000"/>
+        </w:rPr>
+        <w:t>les nouvelles fonctionnalités</w:t>
+      </w:r>
+      <w:r>
+        <w:rPr>
+          <w:color w:val="FF0000"/>
+        </w:rPr>
         <w:t xml:space="preserve"> </w:t>
       </w:r>
       <w:r>
         <w:rPr>
           <w:color w:val="FF0000"/>
         </w:rPr>
-        <w:t>cas d’usage</w:t>
+        <w:t>n’entre</w:t>
       </w:r>
       <w:r>
         <w:rPr>
           <w:color w:val="FF0000"/>
         </w:rPr>
-        <w:t>, tel que « Scanner un article »</w:t>
+        <w:t>nt</w:t>
       </w:r>
       <w:r>
         <w:rPr>
           <w:color w:val="FF0000"/>
         </w:rPr>
-        <w:t>,</w:t>
+        <w:t xml:space="preserve"> pas en conflit</w:t>
       </w:r>
       <w:r>
         <w:rPr>
           <w:color w:val="FF0000"/>
         </w:rPr>
-        <w:t xml:space="preserve"> </w:t>
+        <w:t xml:space="preserve"> avec les anciennes déjà implémenté</w:t>
       </w:r>
       <w:r>
         <w:rPr>
           <w:color w:val="FF0000"/>
         </w:rPr>
-        <w:t>l</w:t>
+        <w:t>e</w:t>
       </w:r>
       <w:r>
         <w:rPr>
           <w:color w:val="FF0000"/>
         </w:rPr>
-        <w:t>e testeur aura besoin de deux codes-barres, un qui se trouve dans la base de données et un autre qu</w:t>
-      </w:r>
-      <w:r>
-        <w:rPr>
-          <w:color w:val="FF0000"/>
-        </w:rPr>
-        <w:t>i</w:t>
-      </w:r>
-      <w:r>
-        <w:rPr>
-          <w:color w:val="FF0000"/>
-        </w:rPr>
-        <w:t xml:space="preserve"> n’existe pas, afin de tester </w:t>
-      </w:r>
-      <w:r>
-        <w:rPr>
-          <w:color w:val="FF0000"/>
-        </w:rPr>
-        <w:t>toutes les possibilités liées</w:t>
-      </w:r>
-      <w:r>
-        <w:rPr>
-          <w:color w:val="FF0000"/>
-        </w:rPr>
-        <w:t xml:space="preserve"> à ce </w:t>
-      </w:r>
-      <w:r>
-        <w:rPr>
-          <w:color w:val="FF0000"/>
-        </w:rPr>
-        <w:t>cas d’usage</w:t>
-      </w:r>
-      <w:r>
-        <w:rPr>
-          <w:color w:val="FF0000"/>
-        </w:rPr>
-        <w:t>.</w:t>
-      </w:r>
-    </w:p>
-    <w:p>
-      <w:pPr>
-        <w:rPr>
-          <w:color w:val="FF0000"/>
-        </w:rPr>
-      </w:pPr>
-      <w:r>
-        <w:rPr>
-          <w:color w:val="FF0000"/>
-        </w:rPr>
-        <w:t>À</w:t>
-      </w:r>
-      <w:r>
-        <w:rPr>
-          <w:color w:val="FF0000"/>
-        </w:rPr>
-        <w:t xml:space="preserve"> la fin de chaque sprint</w:t>
-      </w:r>
-      <w:r>
-        <w:rPr>
-          <w:color w:val="FF0000"/>
-        </w:rPr>
-        <w:fldChar w:fldCharType="begin"/>
-      </w:r>
-      <w:r>
-        <w:rPr>
-          <w:color w:val="FF0000"/>
-        </w:rPr>
-        <w:instrText xml:space="preserve"> XE "</w:instrText>
-      </w:r>
-      <w:r>
-        <w:rPr>
-          <w:color w:val="FF0000"/>
-        </w:rPr>
-        <w:instrText>S</w:instrText>
-      </w:r>
-      <w:r>
-        <w:rPr>
-          <w:color w:val="FF0000"/>
-        </w:rPr>
-        <w:instrText xml:space="preserve">print:En méthodologie agile, un sprint est une période de temps définie,  pendant laquelle une équipe se concentre sur la réalisation d'un ensemble spécifique de tâches, aboutissant à un livrable potentiellement fonctionnel." </w:instrText>
-      </w:r>
-      <w:r>
-        <w:rPr>
-          <w:color w:val="FF0000"/>
-        </w:rPr>
-        <w:fldChar w:fldCharType="end"/>
-      </w:r>
-      <w:r>
-        <w:rPr>
-          <w:color w:val="FF0000"/>
-        </w:rPr>
-        <w:t xml:space="preserve">, un test de non-régression sera effectué afin </w:t>
-      </w:r>
-      <w:r>
-        <w:rPr>
-          <w:color w:val="FF0000"/>
-        </w:rPr>
-        <w:t xml:space="preserve">de vérifier que </w:t>
-      </w:r>
-      <w:r>
-        <w:rPr>
-          <w:color w:val="FF0000"/>
-        </w:rPr>
-        <w:t>les nouvelles fonctionnalités</w:t>
-      </w:r>
-      <w:r>
-        <w:rPr>
-          <w:color w:val="FF0000"/>
-        </w:rPr>
-        <w:t xml:space="preserve"> </w:t>
-      </w:r>
-      <w:r>
-        <w:rPr>
-          <w:color w:val="FF0000"/>
-        </w:rPr>
-        <w:t>n’entre</w:t>
-      </w:r>
-      <w:r>
-        <w:rPr>
-          <w:color w:val="FF0000"/>
-        </w:rPr>
-        <w:t>nt</w:t>
-      </w:r>
-      <w:r>
-        <w:rPr>
-          <w:color w:val="FF0000"/>
-        </w:rPr>
-        <w:t xml:space="preserve"> pas en conflit</w:t>
-      </w:r>
-      <w:r>
-        <w:rPr>
-          <w:color w:val="FF0000"/>
-        </w:rPr>
-        <w:t xml:space="preserve"> avec les anciennes déjà implémenté</w:t>
-      </w:r>
-      <w:r>
-        <w:rPr>
-          <w:color w:val="FF0000"/>
-        </w:rPr>
-        <w:t>e</w:t>
-      </w:r>
-      <w:r>
-        <w:rPr>
-          <w:color w:val="FF0000"/>
-        </w:rPr>
         <w:t>s.</w:t>
-      </w:r>
-    </w:p>
-    <w:p>
-      <w:pPr>
-        <w:rPr>
-          <w:color w:val="FF0000"/>
-        </w:rPr>
-      </w:pPr>
-      <w:r>
-        <w:rPr>
-          <w:color w:val="FF0000"/>
-        </w:rPr>
-        <w:t>À</w:t>
-      </w:r>
-      <w:r>
-        <w:rPr>
-          <w:color w:val="FF0000"/>
-        </w:rPr>
-        <w:t xml:space="preserve"> la fin de mon projet, j’aimerais également, si le temps me le permet, faire tester mon application à des </w:t>
-      </w:r>
-      <w:r>
-        <w:rPr>
-          <w:color w:val="FF0000"/>
-        </w:rPr>
-        <w:t>collègues de travail chez Denne</w:t>
-      </w:r>
-      <w:r>
-        <w:rPr>
-          <w:color w:val="FF0000"/>
-        </w:rPr>
-        <w:t>r</w:t>
-      </w:r>
-      <w:r>
-        <w:rPr>
-          <w:color w:val="FF0000"/>
-        </w:rPr>
-        <w:t>.</w:t>
       </w:r>
     </w:p>
     <w:p>
@@ -5317,30 +5155,14 @@
       <w:r>
         <w:t xml:space="preserve">Figure </w:t>
       </w:r>
-      <w:r>
-        <w:fldChar w:fldCharType="begin"/>
-      </w:r>
-      <w:r>
-        <w:instrText xml:space="preserve"> SEQ Figure \* ARAB</w:instrText>
-      </w:r>
-      <w:r>
-        <w:instrText xml:space="preserve">IC </w:instrText>
-      </w:r>
-      <w:r>
-        <w:fldChar w:fldCharType="separate"/>
-      </w:r>
-      <w:r>
-        <w:rPr>
-          <w:noProof/>
-        </w:rPr>
-        <w:t>2</w:t>
-      </w:r>
-      <w:r>
-        <w:rPr>
-          <w:noProof/>
-        </w:rPr>
-        <w:fldChar w:fldCharType="end"/>
-      </w:r>
+      <w:fldSimple w:instr=" SEQ Figure \* ARABIC ">
+        <w:r>
+          <w:rPr>
+            <w:noProof/>
+          </w:rPr>
+          <w:t>2</w:t>
+        </w:r>
+      </w:fldSimple>
       <w:r>
         <w:t xml:space="preserve"> : Stories du sprint 1</w:t>
       </w:r>
@@ -5351,36 +5173,36 @@
       </w:pPr>
       <w:bookmarkStart w:id="16" w:name="_Toc165470770"/>
       <w:r>
+        <w:t>Sprint 2</w:t>
+      </w:r>
+      <w:bookmarkEnd w:id="16"/>
+    </w:p>
+    <w:p>
+      <w:r>
+        <w:t xml:space="preserve">Dates : du </w:t>
+      </w:r>
+      <w:r>
+        <w:t>7</w:t>
+      </w:r>
+      <w:r>
+        <w:t xml:space="preserve"> </w:t>
+      </w:r>
+      <w:r>
+        <w:t>mai</w:t>
+      </w:r>
+      <w:r>
+        <w:t xml:space="preserve"> au 16 </w:t>
+      </w:r>
+      <w:r>
+        <w:t>mai</w:t>
+      </w:r>
+      <w:r>
+        <w:t xml:space="preserve"> 2024</w:t>
+      </w:r>
+    </w:p>
+    <w:p>
+      <w:r>
         <w:lastRenderedPageBreak/>
-        <w:t>Sprint 2</w:t>
-      </w:r>
-      <w:bookmarkEnd w:id="16"/>
-    </w:p>
-    <w:p>
-      <w:r>
-        <w:t xml:space="preserve">Dates : du </w:t>
-      </w:r>
-      <w:r>
-        <w:t>7</w:t>
-      </w:r>
-      <w:r>
-        <w:t xml:space="preserve"> </w:t>
-      </w:r>
-      <w:r>
-        <w:t>mai</w:t>
-      </w:r>
-      <w:r>
-        <w:t xml:space="preserve"> au 16 </w:t>
-      </w:r>
-      <w:r>
-        <w:t>mai</w:t>
-      </w:r>
-      <w:r>
-        <w:t xml:space="preserve"> 2024</w:t>
-      </w:r>
-    </w:p>
-    <w:p>
-      <w:r>
         <w:t>Sprint Goal : À la fin du sprint</w:t>
       </w:r>
       <w:r>
@@ -5590,33 +5412,31 @@
         <w:rPr>
           <w:color w:val="FF0000"/>
         </w:rPr>
-        <w:t xml:space="preserve"> un projet de type « Windows </w:t>
-      </w:r>
-      <w:proofErr w:type="spellStart"/>
+        <w:t xml:space="preserve"> un projet de type « Windows Form </w:t>
+      </w:r>
       <w:r>
         <w:rPr>
           <w:color w:val="FF0000"/>
         </w:rPr>
-        <w:t>Form</w:t>
-      </w:r>
-      <w:proofErr w:type="spellEnd"/>
+        <w:fldChar w:fldCharType="begin"/>
+      </w:r>
       <w:r>
         <w:rPr>
           <w:color w:val="FF0000"/>
         </w:rPr>
-        <w:t> </w:t>
+        <w:instrText xml:space="preserve"> XE "Windows Form:Type de projet sur Visual Studio qui permet de créer des application</w:instrText>
       </w:r>
       <w:r>
         <w:rPr>
           <w:color w:val="FF0000"/>
         </w:rPr>
-        <w:fldChar w:fldCharType="begin"/>
+        <w:instrText>s</w:instrText>
       </w:r>
       <w:r>
         <w:rPr>
           <w:color w:val="FF0000"/>
         </w:rPr>
-        <w:instrText xml:space="preserve"> XE "Windows Form:Type de projet sur Visual Studio qui permet de créer des application</w:instrText>
+        <w:instrText xml:space="preserve"> graphique</w:instrText>
       </w:r>
       <w:r>
         <w:rPr>
@@ -5628,159 +5448,276 @@
         <w:rPr>
           <w:color w:val="FF0000"/>
         </w:rPr>
-        <w:instrText xml:space="preserve"> graphique</w:instrText>
+        <w:instrText xml:space="preserve">." </w:instrText>
       </w:r>
       <w:r>
         <w:rPr>
           <w:color w:val="FF0000"/>
         </w:rPr>
-        <w:instrText>s</w:instrText>
+        <w:fldChar w:fldCharType="end"/>
       </w:r>
       <w:r>
         <w:rPr>
           <w:color w:val="FF0000"/>
         </w:rPr>
-        <w:instrText xml:space="preserve">." </w:instrText>
+        <w:t>» qui me permet donc de créer une application graphique</w:t>
       </w:r>
       <w:r>
         <w:rPr>
           <w:color w:val="FF0000"/>
         </w:rPr>
-        <w:fldChar w:fldCharType="end"/>
+        <w:t xml:space="preserve"> et non de type console.</w:t>
       </w:r>
       <w:r>
         <w:rPr>
           <w:color w:val="FF0000"/>
         </w:rPr>
-        <w:t>» qui me permet donc de créer une application graphique</w:t>
+        <w:t xml:space="preserve"> Le Fram</w:t>
       </w:r>
       <w:r>
         <w:rPr>
           <w:color w:val="FF0000"/>
         </w:rPr>
-        <w:t xml:space="preserve"> et non de type console.</w:t>
+        <w:t>e</w:t>
       </w:r>
       <w:r>
         <w:rPr>
           <w:color w:val="FF0000"/>
         </w:rPr>
-        <w:t xml:space="preserve"> Le Fram</w:t>
+        <w:t>work</w:t>
       </w:r>
       <w:r>
         <w:rPr>
           <w:color w:val="FF0000"/>
         </w:rPr>
-        <w:t>e</w:t>
+        <w:t xml:space="preserve"> du projet est .NET 8.0.</w:t>
       </w:r>
       <w:r>
         <w:rPr>
           <w:color w:val="FF0000"/>
         </w:rPr>
-        <w:t>work</w:t>
-      </w:r>
-      <w:r>
+        <w:t xml:space="preserve"> </w:t>
+      </w:r>
+    </w:p>
+    <w:p>
+      <w:pPr>
         <w:rPr>
           <w:color w:val="FF0000"/>
         </w:rPr>
-        <w:t xml:space="preserve"> du projet est .NET 8.0.</w:t>
-      </w:r>
+      </w:pPr>
       <w:r>
         <w:rPr>
           <w:color w:val="FF0000"/>
         </w:rPr>
-        <w:t xml:space="preserve"> </w:t>
-      </w:r>
-    </w:p>
-    <w:p>
-      <w:pPr>
+        <w:t>Pour la base de données, j’ai utilisé MySQL Server pour stocker les données et HeidiSQL afin d’acc</w:t>
+      </w:r>
+      <w:r>
         <w:rPr>
           <w:color w:val="FF0000"/>
         </w:rPr>
-      </w:pPr>
+        <w:t>éder aux données de manière graphique</w:t>
+      </w:r>
       <w:r>
         <w:rPr>
           <w:color w:val="FF0000"/>
         </w:rPr>
-        <w:t xml:space="preserve">Pour la base de données, j’ai utilisé MySQL Server pour stocker les données et </w:t>
-      </w:r>
-      <w:proofErr w:type="spellStart"/>
+        <w:t xml:space="preserve">. </w:t>
+      </w:r>
       <w:r>
         <w:rPr>
           <w:color w:val="FF0000"/>
         </w:rPr>
-        <w:t>HeidiSQL</w:t>
-      </w:r>
-      <w:proofErr w:type="spellEnd"/>
+        <w:t>Cela</w:t>
+      </w:r>
       <w:r>
         <w:rPr>
           <w:color w:val="FF0000"/>
         </w:rPr>
-        <w:t xml:space="preserve"> afin d’acc</w:t>
-      </w:r>
-      <w:r>
+        <w:t xml:space="preserve"> me permet également de créer des sauvegardes de ma base de données.</w:t>
+      </w:r>
+    </w:p>
+    <w:p>
+      <w:pPr>
         <w:rPr>
           <w:color w:val="FF0000"/>
         </w:rPr>
-        <w:t>éder aux données de manière graphique</w:t>
-      </w:r>
+      </w:pPr>
       <w:r>
         <w:rPr>
           <w:color w:val="FF0000"/>
         </w:rPr>
-        <w:t xml:space="preserve">. </w:t>
+        <w:t xml:space="preserve">Afin de créer les maquettes de l’application, j’utilise </w:t>
       </w:r>
       <w:r>
         <w:rPr>
           <w:color w:val="FF0000"/>
         </w:rPr>
-        <w:t>Cela</w:t>
-      </w:r>
-      <w:r>
-        <w:rPr>
-          <w:color w:val="FF0000"/>
-        </w:rPr>
-        <w:t xml:space="preserve"> me permet également de créer des sauvegardes de ma base de données.</w:t>
-      </w:r>
-    </w:p>
-    <w:p>
-      <w:pPr>
-        <w:rPr>
-          <w:color w:val="FF0000"/>
-        </w:rPr>
-      </w:pPr>
-      <w:r>
-        <w:rPr>
-          <w:color w:val="FF0000"/>
-        </w:rPr>
-        <w:t xml:space="preserve">Afin de créer les maquettes de l’application, j’utilise </w:t>
-      </w:r>
-      <w:proofErr w:type="spellStart"/>
-      <w:r>
-        <w:rPr>
-          <w:color w:val="FF0000"/>
-        </w:rPr>
-        <w:t>Balsamiq</w:t>
-      </w:r>
-      <w:proofErr w:type="spellEnd"/>
-      <w:r>
-        <w:rPr>
-          <w:color w:val="FF0000"/>
+        <w:t>Balsamiq.</w:t>
+      </w:r>
+    </w:p>
+    <w:p>
+      <w:pPr>
+        <w:pStyle w:val="Titre2"/>
+      </w:pPr>
+      <w:bookmarkStart w:id="21" w:name="_Toc165470775"/>
+      <w:r>
+        <w:t>Choix technique</w:t>
+      </w:r>
+      <w:r>
+        <w:t>s</w:t>
+      </w:r>
+      <w:bookmarkEnd w:id="21"/>
+    </w:p>
+    <w:p>
+      <w:pPr>
+        <w:rPr>
+          <w:color w:val="2F5496" w:themeColor="accent1" w:themeShade="BF"/>
+        </w:rPr>
+      </w:pPr>
+      <w:r>
+        <w:rPr>
+          <w:color w:val="2F5496" w:themeColor="accent1" w:themeShade="BF"/>
+        </w:rPr>
+        <w:t xml:space="preserve">Ajout et modif, pas de combobox pour choisir </w:t>
+      </w:r>
+      <w:r>
+        <w:rPr>
+          <w:color w:val="2F5496" w:themeColor="accent1" w:themeShade="BF"/>
+        </w:rPr>
+        <w:t>marque et modèle parce que je n’ai pas une base de données avec toutes les référence des marque</w:t>
+      </w:r>
+      <w:r>
+        <w:rPr>
+          <w:color w:val="2F5496" w:themeColor="accent1" w:themeShade="BF"/>
+        </w:rPr>
+        <w:t>s</w:t>
+      </w:r>
+      <w:r>
+        <w:rPr>
+          <w:color w:val="2F5496" w:themeColor="accent1" w:themeShade="BF"/>
+        </w:rPr>
+        <w:t xml:space="preserve"> et modèles</w:t>
+      </w:r>
+      <w:r>
+        <w:rPr>
+          <w:color w:val="2F5496" w:themeColor="accent1" w:themeShade="BF"/>
         </w:rPr>
         <w:t>.</w:t>
       </w:r>
     </w:p>
     <w:p>
       <w:pPr>
-        <w:pStyle w:val="Titre2"/>
-      </w:pPr>
-      <w:bookmarkStart w:id="21" w:name="_Toc165470775"/>
-      <w:r>
-        <w:t>Choix technique</w:t>
-      </w:r>
-      <w:r>
-        <w:t>s</w:t>
-      </w:r>
-      <w:bookmarkEnd w:id="21"/>
+        <w:rPr>
+          <w:color w:val="2F5496" w:themeColor="accent1" w:themeShade="BF"/>
+        </w:rPr>
+      </w:pPr>
+    </w:p>
+    <w:p>
+      <w:pPr>
+        <w:rPr>
+          <w:color w:val="2F5496" w:themeColor="accent1" w:themeShade="BF"/>
+        </w:rPr>
+      </w:pPr>
+      <w:r>
+        <w:rPr>
+          <w:color w:val="2F5496" w:themeColor="accent1" w:themeShade="BF"/>
+        </w:rPr>
+        <w:t xml:space="preserve">Voir véhicules achetés, </w:t>
+      </w:r>
+      <w:r>
+        <w:rPr>
+          <w:color w:val="2F5496" w:themeColor="accent1" w:themeShade="BF"/>
+        </w:rPr>
+        <w:t xml:space="preserve">c’est le vendeur qui quand il indique que le véhicule est vendu, il note l’adresse mail de l’acheteur et la voiture est ensuite automatiquement </w:t>
+      </w:r>
+      <w:r>
+        <w:rPr>
+          <w:color w:val="2F5496" w:themeColor="accent1" w:themeShade="BF"/>
+        </w:rPr>
+        <w:t>inséré dans mes achats</w:t>
+      </w:r>
+      <w:r>
+        <w:rPr>
+          <w:color w:val="2F5496" w:themeColor="accent1" w:themeShade="BF"/>
+        </w:rPr>
+        <w:t>.</w:t>
+      </w:r>
+    </w:p>
+    <w:p>
+      <w:pPr>
+        <w:rPr>
+          <w:color w:val="2F5496" w:themeColor="accent1" w:themeShade="BF"/>
+        </w:rPr>
+      </w:pPr>
+    </w:p>
+    <w:p>
+      <w:pPr>
+        <w:rPr>
+          <w:color w:val="2F5496" w:themeColor="accent1" w:themeShade="BF"/>
+        </w:rPr>
+      </w:pPr>
+      <w:r>
+        <w:rPr>
+          <w:color w:val="2F5496" w:themeColor="accent1" w:themeShade="BF"/>
+        </w:rPr>
+        <w:t>Annonce bloquée</w:t>
+      </w:r>
+      <w:r>
+        <w:rPr>
+          <w:color w:val="2F5496" w:themeColor="accent1" w:themeShade="BF"/>
+        </w:rPr>
+        <w:t xml:space="preserve"> sont uniquement visible par le vendeur et indiqué comme bloqué. Si un utilisateur l’avait mis en favoris, elle est automatiquement </w:t>
+      </w:r>
+      <w:r>
+        <w:rPr>
+          <w:color w:val="2F5496" w:themeColor="accent1" w:themeShade="BF"/>
+        </w:rPr>
+        <w:t xml:space="preserve">supprimée, car si une annonce est </w:t>
+      </w:r>
+      <w:r>
+        <w:rPr>
+          <w:color w:val="2F5496" w:themeColor="accent1" w:themeShade="BF"/>
+        </w:rPr>
+        <w:t>bloquée</w:t>
+      </w:r>
+      <w:r>
+        <w:rPr>
+          <w:color w:val="2F5496" w:themeColor="accent1" w:themeShade="BF"/>
+        </w:rPr>
+        <w:t xml:space="preserve"> c’est qu’elle peut potentiellement contenir un contenu dangereux.</w:t>
+      </w:r>
+    </w:p>
+    <w:p>
+      <w:pPr>
+        <w:rPr>
+          <w:color w:val="2F5496" w:themeColor="accent1" w:themeShade="BF"/>
+        </w:rPr>
+      </w:pPr>
+    </w:p>
+    <w:p>
+      <w:pPr>
+        <w:rPr>
+          <w:color w:val="2F5496" w:themeColor="accent1" w:themeShade="BF"/>
+        </w:rPr>
+      </w:pPr>
+      <w:r>
+        <w:rPr>
+          <w:color w:val="2F5496" w:themeColor="accent1" w:themeShade="BF"/>
+        </w:rPr>
+        <w:t>Si un vendeur supprime son annonce, il ne la verra plus, mais l’acheteur la verra toujours dans ses achats.</w:t>
+      </w:r>
+      <w:r>
+        <w:rPr>
+          <w:color w:val="2F5496" w:themeColor="accent1" w:themeShade="BF"/>
+        </w:rPr>
+        <w:t xml:space="preserve"> Si une personne a mis la voiture en favoris, demande une confirmation avant de supprimer et si le vendeur supprime tout de même, </w:t>
+      </w:r>
+      <w:r>
+        <w:rPr>
+          <w:color w:val="2F5496" w:themeColor="accent1" w:themeShade="BF"/>
+        </w:rPr>
+        <w:t>l’annonce disparait des favoris.</w:t>
+      </w:r>
     </w:p>
     <w:p>
       <w:pPr>
@@ -5896,6 +5833,7 @@
       </w:pPr>
       <w:bookmarkStart w:id="31" w:name="_Toc165470781"/>
       <w:r>
+        <w:lastRenderedPageBreak/>
         <w:t>Sprint 1</w:t>
       </w:r>
       <w:bookmarkEnd w:id="31"/>
@@ -5999,7 +5937,6 @@
       </w:pPr>
       <w:bookmarkStart w:id="42" w:name="_Toc165470788"/>
       <w:r>
-        <w:lastRenderedPageBreak/>
         <w:t>C</w:t>
       </w:r>
       <w:r>
@@ -6264,7 +6201,7 @@
       <w:rPr>
         <w:noProof/>
       </w:rPr>
-      <w:t>01.05.2024</w:t>
+      <w:t>02.05.2024</w:t>
     </w:r>
     <w:r>
       <w:fldChar w:fldCharType="end"/>

</xml_diff>